<commit_message>
Update for version 10, change to plots
</commit_message>
<xml_diff>
--- a/output_data/Countries_performing_studies.docx
+++ b/output_data/Countries_performing_studies.docx
@@ -7,7 +7,6 @@
         NA"/&gt;
         <w:tblLayout w:type="autofit"/>
         <w:jc w:val="center"/>
-        <w:tblW w:type="pct" w:w="2500"/>
         <w:tblLook w:firstRow="1" w:lastRow="0" w:firstColumn="0" w:lastColumn="0" w:noHBand="0" w:noVBand="1"/>
       </w:tblPr>
       <w:tr>
@@ -34,15 +33,15 @@
           <w:p>
             <w:pPr>
               <w:jc w:val="left"/>
-              <w:spacing w:after="40" w:before="40" w:line="240"/>
-              <w:ind w:firstLine="0" w:left="100" w:right="100"/>
+              <w:spacing w:after="60" w:before="60" w:line="240"/>
+              <w:ind w:firstLine="0" w:left="60" w:right="60"/>
             </w:pPr>
             <w:r xmlns:w="http://schemas.openxmlformats.org/wordprocessingml/2006/main" xmlns:wp="http://schemas.openxmlformats.org/drawingml/2006/wordprocessingDrawing" xmlns:r="http://schemas.openxmlformats.org/officeDocument/2006/relationships" xmlns:w14="http://schemas.microsoft.com/office/word/2010/wordml">
               <w:rPr>
                 <w:rFonts w:ascii="Arial" w:hAnsi="Arial" w:eastAsia="Arial" w:cs="Arial"/>
                 <w:sz w:val="22"/>
                 <w:szCs w:val="22"/>
-                <w:color w:val="111111"/>
+                <w:color w:val="000000"/>
               </w:rPr>
               <w:t xml:space="preserve">Setting</w:t>
             </w:r>
@@ -66,15 +65,15 @@
           <w:p>
             <w:pPr>
               <w:jc w:val="right"/>
-              <w:spacing w:after="40" w:before="40" w:line="240"/>
-              <w:ind w:firstLine="0" w:left="100" w:right="100"/>
+              <w:spacing w:after="60" w:before="60" w:line="240"/>
+              <w:ind w:firstLine="0" w:left="60" w:right="60"/>
             </w:pPr>
             <w:r xmlns:w="http://schemas.openxmlformats.org/wordprocessingml/2006/main" xmlns:wp="http://schemas.openxmlformats.org/drawingml/2006/wordprocessingDrawing" xmlns:r="http://schemas.openxmlformats.org/officeDocument/2006/relationships" xmlns:w14="http://schemas.microsoft.com/office/word/2010/wordml">
               <w:rPr>
                 <w:rFonts w:ascii="Arial" w:hAnsi="Arial" w:eastAsia="Arial" w:cs="Arial"/>
                 <w:sz w:val="22"/>
                 <w:szCs w:val="22"/>
-                <w:color w:val="111111"/>
+                <w:color w:val="000000"/>
               </w:rPr>
               <w:t xml:space="preserve">Number</w:t>
             </w:r>
@@ -101,15 +100,15 @@
           <w:p>
             <w:pPr>
               <w:jc w:val="left"/>
-              <w:spacing w:after="40" w:before="40" w:line="240"/>
-              <w:ind w:firstLine="0" w:left="100" w:right="100"/>
+              <w:spacing w:after="60" w:before="60" w:line="240"/>
+              <w:ind w:firstLine="0" w:left="60" w:right="60"/>
             </w:pPr>
             <w:r xmlns:w="http://schemas.openxmlformats.org/wordprocessingml/2006/main" xmlns:wp="http://schemas.openxmlformats.org/drawingml/2006/wordprocessingDrawing" xmlns:r="http://schemas.openxmlformats.org/officeDocument/2006/relationships" xmlns:w14="http://schemas.microsoft.com/office/word/2010/wordml">
               <w:rPr>
                 <w:rFonts w:ascii="Arial" w:hAnsi="Arial" w:eastAsia="Arial" w:cs="Arial"/>
                 <w:sz w:val="22"/>
                 <w:szCs w:val="22"/>
-                <w:color w:val="111111"/>
+                <w:color w:val="000000"/>
               </w:rPr>
               <w:t xml:space="preserve">Hospital</w:t>
             </w:r>
@@ -130,17 +129,17 @@
           <w:p>
             <w:pPr>
               <w:jc w:val="right"/>
-              <w:spacing w:after="40" w:before="40" w:line="240"/>
-              <w:ind w:firstLine="0" w:left="100" w:right="100"/>
+              <w:spacing w:after="60" w:before="60" w:line="240"/>
+              <w:ind w:firstLine="0" w:left="60" w:right="60"/>
             </w:pPr>
             <w:r xmlns:w="http://schemas.openxmlformats.org/wordprocessingml/2006/main" xmlns:wp="http://schemas.openxmlformats.org/drawingml/2006/wordprocessingDrawing" xmlns:r="http://schemas.openxmlformats.org/officeDocument/2006/relationships" xmlns:w14="http://schemas.microsoft.com/office/word/2010/wordml">
               <w:rPr>
                 <w:rFonts w:ascii="Arial" w:hAnsi="Arial" w:eastAsia="Arial" w:cs="Arial"/>
                 <w:sz w:val="22"/>
                 <w:szCs w:val="22"/>
-                <w:color w:val="111111"/>
+                <w:color w:val="000000"/>
               </w:rPr>
-              <w:t xml:space="preserve">179</w:t>
+              <w:t xml:space="preserve">224</w:t>
             </w:r>
           </w:p>
         </w:tc>
@@ -165,15 +164,15 @@
           <w:p>
             <w:pPr>
               <w:jc w:val="left"/>
-              <w:spacing w:after="40" w:before="40" w:line="240"/>
-              <w:ind w:firstLine="0" w:left="100" w:right="100"/>
+              <w:spacing w:after="60" w:before="60" w:line="240"/>
+              <w:ind w:firstLine="0" w:left="60" w:right="60"/>
             </w:pPr>
             <w:r xmlns:w="http://schemas.openxmlformats.org/wordprocessingml/2006/main" xmlns:wp="http://schemas.openxmlformats.org/drawingml/2006/wordprocessingDrawing" xmlns:r="http://schemas.openxmlformats.org/officeDocument/2006/relationships" xmlns:w14="http://schemas.microsoft.com/office/word/2010/wordml">
               <w:rPr>
                 <w:rFonts w:ascii="Arial" w:hAnsi="Arial" w:eastAsia="Arial" w:cs="Arial"/>
                 <w:sz w:val="22"/>
                 <w:szCs w:val="22"/>
-                <w:color w:val="111111"/>
+                <w:color w:val="000000"/>
               </w:rPr>
               <w:t xml:space="preserve">Community And Hospital</w:t>
             </w:r>
@@ -194,17 +193,17 @@
           <w:p>
             <w:pPr>
               <w:jc w:val="right"/>
-              <w:spacing w:after="40" w:before="40" w:line="240"/>
-              <w:ind w:firstLine="0" w:left="100" w:right="100"/>
+              <w:spacing w:after="60" w:before="60" w:line="240"/>
+              <w:ind w:firstLine="0" w:left="60" w:right="60"/>
             </w:pPr>
             <w:r xmlns:w="http://schemas.openxmlformats.org/wordprocessingml/2006/main" xmlns:wp="http://schemas.openxmlformats.org/drawingml/2006/wordprocessingDrawing" xmlns:r="http://schemas.openxmlformats.org/officeDocument/2006/relationships" xmlns:w14="http://schemas.microsoft.com/office/word/2010/wordml">
               <w:rPr>
                 <w:rFonts w:ascii="Arial" w:hAnsi="Arial" w:eastAsia="Arial" w:cs="Arial"/>
                 <w:sz w:val="22"/>
                 <w:szCs w:val="22"/>
-                <w:color w:val="111111"/>
+                <w:color w:val="000000"/>
               </w:rPr>
-              <w:t xml:space="preserve">77</w:t>
+              <w:t xml:space="preserve">91</w:t>
             </w:r>
           </w:p>
         </w:tc>
@@ -229,15 +228,15 @@
           <w:p>
             <w:pPr>
               <w:jc w:val="left"/>
-              <w:spacing w:after="40" w:before="40" w:line="240"/>
-              <w:ind w:firstLine="0" w:left="100" w:right="100"/>
+              <w:spacing w:after="60" w:before="60" w:line="240"/>
+              <w:ind w:firstLine="0" w:left="60" w:right="60"/>
             </w:pPr>
             <w:r xmlns:w="http://schemas.openxmlformats.org/wordprocessingml/2006/main" xmlns:wp="http://schemas.openxmlformats.org/drawingml/2006/wordprocessingDrawing" xmlns:r="http://schemas.openxmlformats.org/officeDocument/2006/relationships" xmlns:w14="http://schemas.microsoft.com/office/word/2010/wordml">
               <w:rPr>
                 <w:rFonts w:ascii="Arial" w:hAnsi="Arial" w:eastAsia="Arial" w:cs="Arial"/>
                 <w:sz w:val="22"/>
                 <w:szCs w:val="22"/>
-                <w:color w:val="111111"/>
+                <w:color w:val="000000"/>
               </w:rPr>
               <w:t xml:space="preserve">Community</w:t>
             </w:r>
@@ -258,17 +257,17 @@
           <w:p>
             <w:pPr>
               <w:jc w:val="right"/>
-              <w:spacing w:after="40" w:before="40" w:line="240"/>
-              <w:ind w:firstLine="0" w:left="100" w:right="100"/>
+              <w:spacing w:after="60" w:before="60" w:line="240"/>
+              <w:ind w:firstLine="0" w:left="60" w:right="60"/>
             </w:pPr>
             <w:r xmlns:w="http://schemas.openxmlformats.org/wordprocessingml/2006/main" xmlns:wp="http://schemas.openxmlformats.org/drawingml/2006/wordprocessingDrawing" xmlns:r="http://schemas.openxmlformats.org/officeDocument/2006/relationships" xmlns:w14="http://schemas.microsoft.com/office/word/2010/wordml">
               <w:rPr>
                 <w:rFonts w:ascii="Arial" w:hAnsi="Arial" w:eastAsia="Arial" w:cs="Arial"/>
                 <w:sz w:val="22"/>
                 <w:szCs w:val="22"/>
-                <w:color w:val="111111"/>
+                <w:color w:val="000000"/>
               </w:rPr>
-              <w:t xml:space="preserve">21</w:t>
+              <w:t xml:space="preserve">27</w:t>
             </w:r>
           </w:p>
         </w:tc>
@@ -293,15 +292,79 @@
           <w:p>
             <w:pPr>
               <w:jc w:val="left"/>
-              <w:spacing w:after="40" w:before="40" w:line="240"/>
-              <w:ind w:firstLine="0" w:left="100" w:right="100"/>
+              <w:spacing w:after="60" w:before="60" w:line="240"/>
+              <w:ind w:firstLine="0" w:left="60" w:right="60"/>
             </w:pPr>
             <w:r xmlns:w="http://schemas.openxmlformats.org/wordprocessingml/2006/main" xmlns:wp="http://schemas.openxmlformats.org/drawingml/2006/wordprocessingDrawing" xmlns:r="http://schemas.openxmlformats.org/officeDocument/2006/relationships" xmlns:w14="http://schemas.microsoft.com/office/word/2010/wordml">
               <w:rPr>
                 <w:rFonts w:ascii="Arial" w:hAnsi="Arial" w:eastAsia="Arial" w:cs="Arial"/>
                 <w:sz w:val="22"/>
                 <w:szCs w:val="22"/>
-                <w:color w:val="111111"/>
+                <w:color w:val="000000"/>
+              </w:rPr>
+              <w:t xml:space="preserve">Homeless Shelters</w:t>
+            </w:r>
+          </w:p>
+        </w:tc>
+        <w:tc>
+          <w:tcPr>
+            <w:tcBorders/>
+            <w:shd w:val="clear" w:color="auto" w:fill="FFFFFF"/>
+            <w:tcMar>
+              <w:top w:w="0" w:type="dxa"/>
+              <w:bottom w:w="0" w:type="dxa"/>
+              <w:left w:w="0" w:type="dxa"/>
+              <w:right w:w="0" w:type="dxa"/>
+            </w:tcMar>
+            <w:vAlign w:val="center"/>
+          </w:tcPr>
+          <w:p>
+            <w:pPr>
+              <w:jc w:val="right"/>
+              <w:spacing w:after="60" w:before="60" w:line="240"/>
+              <w:ind w:firstLine="0" w:left="60" w:right="60"/>
+            </w:pPr>
+            <w:r xmlns:w="http://schemas.openxmlformats.org/wordprocessingml/2006/main" xmlns:wp="http://schemas.openxmlformats.org/drawingml/2006/wordprocessingDrawing" xmlns:r="http://schemas.openxmlformats.org/officeDocument/2006/relationships" xmlns:w14="http://schemas.microsoft.com/office/word/2010/wordml">
+              <w:rPr>
+                <w:rFonts w:ascii="Arial" w:hAnsi="Arial" w:eastAsia="Arial" w:cs="Arial"/>
+                <w:sz w:val="22"/>
+                <w:szCs w:val="22"/>
+                <w:color w:val="000000"/>
+              </w:rPr>
+              <w:t xml:space="preserve">1</w:t>
+            </w:r>
+          </w:p>
+        </w:tc>
+      </w:tr>
+      <w:tr>
+        <w:trPr>
+          <w:cantSplit/>
+          <w:trHeight w:val="360" w:hRule="auto"/>
+        </w:trPr>
+        <w:tc>
+          <w:tcPr>
+            <w:tcBorders/>
+            <w:shd w:val="clear" w:color="auto" w:fill="FFFFFF"/>
+            <w:tcMar>
+              <w:top w:w="0" w:type="dxa"/>
+              <w:bottom w:w="0" w:type="dxa"/>
+              <w:left w:w="0" w:type="dxa"/>
+              <w:right w:w="0" w:type="dxa"/>
+            </w:tcMar>
+            <w:vAlign w:val="center"/>
+          </w:tcPr>
+          <w:p>
+            <w:pPr>
+              <w:jc w:val="left"/>
+              <w:spacing w:after="60" w:before="60" w:line="240"/>
+              <w:ind w:firstLine="0" w:left="60" w:right="60"/>
+            </w:pPr>
+            <w:r xmlns:w="http://schemas.openxmlformats.org/wordprocessingml/2006/main" xmlns:wp="http://schemas.openxmlformats.org/drawingml/2006/wordprocessingDrawing" xmlns:r="http://schemas.openxmlformats.org/officeDocument/2006/relationships" xmlns:w14="http://schemas.microsoft.com/office/word/2010/wordml">
+              <w:rPr>
+                <w:rFonts w:ascii="Arial" w:hAnsi="Arial" w:eastAsia="Arial" w:cs="Arial"/>
+                <w:sz w:val="22"/>
+                <w:szCs w:val="22"/>
+                <w:color w:val="000000"/>
               </w:rPr>
               <w:t xml:space="preserve">Not Stated</w:t>
             </w:r>
@@ -322,15 +385,15 @@
           <w:p>
             <w:pPr>
               <w:jc w:val="right"/>
-              <w:spacing w:after="40" w:before="40" w:line="240"/>
-              <w:ind w:firstLine="0" w:left="100" w:right="100"/>
+              <w:spacing w:after="60" w:before="60" w:line="240"/>
+              <w:ind w:firstLine="0" w:left="60" w:right="60"/>
             </w:pPr>
             <w:r xmlns:w="http://schemas.openxmlformats.org/wordprocessingml/2006/main" xmlns:wp="http://schemas.openxmlformats.org/drawingml/2006/wordprocessingDrawing" xmlns:r="http://schemas.openxmlformats.org/officeDocument/2006/relationships" xmlns:w14="http://schemas.microsoft.com/office/word/2010/wordml">
               <w:rPr>
                 <w:rFonts w:ascii="Arial" w:hAnsi="Arial" w:eastAsia="Arial" w:cs="Arial"/>
                 <w:sz w:val="22"/>
                 <w:szCs w:val="22"/>
-                <w:color w:val="111111"/>
+                <w:color w:val="000000"/>
               </w:rPr>
               <w:t xml:space="preserve">1</w:t>
             </w:r>
@@ -359,15 +422,15 @@
           <w:p>
             <w:pPr>
               <w:jc w:val="left"/>
-              <w:spacing w:after="40" w:before="40" w:line="240"/>
-              <w:ind w:firstLine="0" w:left="100" w:right="100"/>
+              <w:spacing w:after="60" w:before="60" w:line="240"/>
+              <w:ind w:firstLine="0" w:left="60" w:right="60"/>
             </w:pPr>
             <w:r xmlns:w="http://schemas.openxmlformats.org/wordprocessingml/2006/main" xmlns:wp="http://schemas.openxmlformats.org/drawingml/2006/wordprocessingDrawing" xmlns:r="http://schemas.openxmlformats.org/officeDocument/2006/relationships" xmlns:w14="http://schemas.microsoft.com/office/word/2010/wordml">
               <w:rPr>
                 <w:rFonts w:ascii="Arial" w:hAnsi="Arial" w:eastAsia="Arial" w:cs="Arial"/>
                 <w:sz w:val="22"/>
                 <w:szCs w:val="22"/>
-                <w:color w:val="111111"/>
+                <w:color w:val="000000"/>
               </w:rPr>
               <w:t xml:space="preserve">Quarantine Centre</w:t>
             </w:r>
@@ -390,15 +453,15 @@
           <w:p>
             <w:pPr>
               <w:jc w:val="right"/>
-              <w:spacing w:after="40" w:before="40" w:line="240"/>
-              <w:ind w:firstLine="0" w:left="100" w:right="100"/>
+              <w:spacing w:after="60" w:before="60" w:line="240"/>
+              <w:ind w:firstLine="0" w:left="60" w:right="60"/>
             </w:pPr>
             <w:r xmlns:w="http://schemas.openxmlformats.org/wordprocessingml/2006/main" xmlns:wp="http://schemas.openxmlformats.org/drawingml/2006/wordprocessingDrawing" xmlns:r="http://schemas.openxmlformats.org/officeDocument/2006/relationships" xmlns:w14="http://schemas.microsoft.com/office/word/2010/wordml">
               <w:rPr>
                 <w:rFonts w:ascii="Arial" w:hAnsi="Arial" w:eastAsia="Arial" w:cs="Arial"/>
                 <w:sz w:val="22"/>
                 <w:szCs w:val="22"/>
-                <w:color w:val="111111"/>
+                <w:color w:val="000000"/>
               </w:rPr>
               <w:t xml:space="preserve">1</w:t>
             </w:r>
@@ -406,12 +469,11 @@
         </w:tc>
       </w:tr>
     </w:tbl>
-    <w:sectPr>
+    <w:sectPr xmlns:w="http://schemas.openxmlformats.org/wordprocessingml/2006/main">
+      <w:pgMar w:header="720" w:bottom="1440" w:top="1440" w:right="1440" w:left="1440" w:footer="720" w:gutter="720"/>
+      <w:pgSz w:h="16848" w:w="11952" w:orient="portrait"/>
       <w:type w:val="continuous"/>
-      <w:pgSz w:w="11900" w:h="16840"/>
-      <w:pgMar w:top="1417" w:right="1417" w:bottom="1417" w:left="1417" w:header="708" w:footer="708" w:gutter="0"/>
-      <w:cols w:space="708"/>
-      <w:docGrid w:linePitch="360"/>
+      <w:cols/>
     </w:sectPr>
   </w:body>
 </w:document>

</xml_diff>